<commit_message>
Requisitos e arquitura escritos
</commit_message>
<xml_diff>
--- a/Documentacao do Projeto/Documentacao Projeto.docx
+++ b/Documentacao do Projeto/Documentacao Projeto.docx
@@ -8,16 +8,16 @@
         <w:rPr>
           <w:b/>
           <w:bCs/>
-          <w:sz w:val="28"/>
-          <w:szCs w:val="28"/>
+          <w:sz w:val="36"/>
+          <w:szCs w:val="36"/>
         </w:rPr>
       </w:pPr>
       <w:r>
         <w:rPr>
           <w:b/>
           <w:bCs/>
-          <w:sz w:val="28"/>
-          <w:szCs w:val="28"/>
+          <w:sz w:val="36"/>
+          <w:szCs w:val="36"/>
         </w:rPr>
         <w:t>Projeto Filme Veio</w:t>
       </w:r>
@@ -43,16 +43,16 @@
         <w:rPr>
           <w:b/>
           <w:bCs/>
-          <w:sz w:val="28"/>
-          <w:szCs w:val="28"/>
+          <w:sz w:val="36"/>
+          <w:szCs w:val="36"/>
         </w:rPr>
       </w:pPr>
       <w:r>
         <w:rPr>
           <w:b/>
           <w:bCs/>
-          <w:sz w:val="28"/>
-          <w:szCs w:val="28"/>
+          <w:sz w:val="36"/>
+          <w:szCs w:val="36"/>
         </w:rPr>
         <w:t>Introdução</w:t>
       </w:r>
@@ -135,31 +135,432 @@
         <w:rPr>
           <w:b/>
           <w:bCs/>
-          <w:sz w:val="28"/>
-          <w:szCs w:val="28"/>
+          <w:sz w:val="36"/>
+          <w:szCs w:val="36"/>
         </w:rPr>
       </w:pPr>
       <w:r>
         <w:rPr>
           <w:b/>
           <w:bCs/>
-          <w:sz w:val="28"/>
-          <w:szCs w:val="28"/>
-        </w:rPr>
-        <w:t>Requisitos</w:t>
+          <w:sz w:val="36"/>
+          <w:szCs w:val="36"/>
+        </w:rPr>
+        <w:t>Arquitetura</w:t>
       </w:r>
     </w:p>
     <w:p>
       <w:pPr>
-        <w:jc w:val="both"/>
+        <w:pStyle w:val="PargrafodaLista"/>
+        <w:numPr>
+          <w:ilvl w:val="0"/>
+          <w:numId w:val="10"/>
+        </w:numPr>
+        <w:rPr>
+          <w:sz w:val="44"/>
+          <w:szCs w:val="44"/>
+        </w:rPr>
+      </w:pPr>
+      <w:r>
         <w:rPr>
           <w:b/>
           <w:bCs/>
           <w:sz w:val="28"/>
           <w:szCs w:val="28"/>
         </w:rPr>
-      </w:pPr>
+        <w:t>Banco de dados:</w:t>
+      </w:r>
+      <w:r>
+        <w:rPr>
+          <w:sz w:val="28"/>
+          <w:szCs w:val="28"/>
+        </w:rPr>
+        <w:t xml:space="preserve"> Mysql</w:t>
+      </w:r>
+      <w:r>
+        <w:rPr>
+          <w:sz w:val="28"/>
+          <w:szCs w:val="28"/>
+        </w:rPr>
+        <w:t>.</w:t>
+      </w:r>
     </w:p>
+    <w:p>
+      <w:pPr>
+        <w:pStyle w:val="PargrafodaLista"/>
+        <w:numPr>
+          <w:ilvl w:val="0"/>
+          <w:numId w:val="10"/>
+        </w:numPr>
+        <w:rPr>
+          <w:b/>
+          <w:bCs/>
+          <w:sz w:val="44"/>
+          <w:szCs w:val="44"/>
+        </w:rPr>
+      </w:pPr>
+      <w:r>
+        <w:rPr>
+          <w:b/>
+          <w:bCs/>
+          <w:sz w:val="28"/>
+          <w:szCs w:val="28"/>
+        </w:rPr>
+        <w:t>Portal web:</w:t>
+      </w:r>
+      <w:r>
+        <w:rPr>
+          <w:sz w:val="28"/>
+          <w:szCs w:val="28"/>
+        </w:rPr>
+        <w:t xml:space="preserve"> Javascript, CSS, HTML</w:t>
+      </w:r>
+      <w:r>
+        <w:rPr>
+          <w:rFonts w:cs="Arial"/>
+          <w:color w:val="262626" w:themeColor="text1" w:themeTint="D9"/>
+          <w:sz w:val="28"/>
+          <w:szCs w:val="28"/>
+        </w:rPr>
+        <w:t>.</w:t>
+      </w:r>
+    </w:p>
+    <w:p>
+      <w:pPr>
+        <w:jc w:val="both"/>
+        <w:rPr>
+          <w:b/>
+          <w:bCs/>
+          <w:sz w:val="36"/>
+          <w:szCs w:val="36"/>
+        </w:rPr>
+      </w:pPr>
+    </w:p>
+    <w:p>
+      <w:pPr>
+        <w:pStyle w:val="PargrafodaLista"/>
+        <w:numPr>
+          <w:ilvl w:val="0"/>
+          <w:numId w:val="1"/>
+        </w:numPr>
+        <w:jc w:val="both"/>
+        <w:rPr>
+          <w:b/>
+          <w:bCs/>
+          <w:sz w:val="36"/>
+          <w:szCs w:val="36"/>
+        </w:rPr>
+      </w:pPr>
+      <w:r>
+        <w:rPr>
+          <w:b/>
+          <w:bCs/>
+          <w:sz w:val="36"/>
+          <w:szCs w:val="36"/>
+        </w:rPr>
+        <w:t>Requisitos</w:t>
+      </w:r>
+    </w:p>
+    <w:p>
+      <w:pPr>
+        <w:pStyle w:val="PargrafodaLista"/>
+        <w:numPr>
+          <w:ilvl w:val="0"/>
+          <w:numId w:val="12"/>
+        </w:numPr>
+        <w:rPr>
+          <w:b/>
+          <w:bCs/>
+          <w:sz w:val="28"/>
+          <w:szCs w:val="28"/>
+        </w:rPr>
+      </w:pPr>
+      <w:r>
+        <w:rPr>
+          <w:b/>
+          <w:bCs/>
+          <w:sz w:val="28"/>
+          <w:szCs w:val="28"/>
+        </w:rPr>
+        <w:t>Aplicativo web</w:t>
+      </w:r>
+    </w:p>
+    <w:p>
+      <w:pPr>
+        <w:pStyle w:val="PargrafodaLista"/>
+        <w:rPr>
+          <w:sz w:val="28"/>
+          <w:szCs w:val="28"/>
+        </w:rPr>
+      </w:pPr>
+      <w:r>
+        <w:rPr>
+          <w:sz w:val="28"/>
+          <w:szCs w:val="28"/>
+        </w:rPr>
+        <w:t xml:space="preserve">Acesso </w:t>
+      </w:r>
+      <w:r>
+        <w:rPr>
+          <w:sz w:val="28"/>
+          <w:szCs w:val="28"/>
+        </w:rPr>
+        <w:t>à</w:t>
+      </w:r>
+      <w:r>
+        <w:rPr>
+          <w:sz w:val="28"/>
+          <w:szCs w:val="28"/>
+        </w:rPr>
+        <w:t xml:space="preserve"> internet ( Essencial)</w:t>
+      </w:r>
+      <w:r>
+        <w:rPr>
+          <w:sz w:val="28"/>
+          <w:szCs w:val="28"/>
+        </w:rPr>
+        <w:t>.</w:t>
+      </w:r>
+    </w:p>
+    <w:p>
+      <w:pPr>
+        <w:pStyle w:val="PargrafodaLista"/>
+        <w:rPr>
+          <w:sz w:val="28"/>
+          <w:szCs w:val="28"/>
+        </w:rPr>
+      </w:pPr>
+      <w:r>
+        <w:rPr>
+          <w:sz w:val="28"/>
+          <w:szCs w:val="28"/>
+        </w:rPr>
+        <w:t>O sistema deve permitir o login dos</w:t>
+      </w:r>
+      <w:r>
+        <w:rPr>
+          <w:sz w:val="28"/>
+          <w:szCs w:val="28"/>
+        </w:rPr>
+        <w:t xml:space="preserve"> </w:t>
+      </w:r>
+      <w:r>
+        <w:rPr>
+          <w:sz w:val="28"/>
+          <w:szCs w:val="28"/>
+        </w:rPr>
+        <w:t>usuários (Importante)</w:t>
+      </w:r>
+      <w:r>
+        <w:rPr>
+          <w:sz w:val="28"/>
+          <w:szCs w:val="28"/>
+        </w:rPr>
+        <w:t>.</w:t>
+      </w:r>
+    </w:p>
+    <w:p>
+      <w:pPr>
+        <w:pStyle w:val="PargrafodaLista"/>
+        <w:rPr>
+          <w:sz w:val="28"/>
+          <w:szCs w:val="28"/>
+        </w:rPr>
+      </w:pPr>
+      <w:r>
+        <w:rPr>
+          <w:sz w:val="28"/>
+          <w:szCs w:val="28"/>
+        </w:rPr>
+        <w:t>O sistema deverá mostrar a lista de filmes  (Importante)</w:t>
+      </w:r>
+      <w:r>
+        <w:rPr>
+          <w:sz w:val="28"/>
+          <w:szCs w:val="28"/>
+        </w:rPr>
+        <w:t>.</w:t>
+      </w:r>
+    </w:p>
+    <w:p>
+      <w:pPr>
+        <w:pStyle w:val="PargrafodaLista"/>
+        <w:rPr>
+          <w:sz w:val="28"/>
+          <w:szCs w:val="28"/>
+        </w:rPr>
+      </w:pPr>
+      <w:r>
+        <w:rPr>
+          <w:sz w:val="28"/>
+          <w:szCs w:val="28"/>
+        </w:rPr>
+        <w:t>O sistema deve</w:t>
+      </w:r>
+      <w:r>
+        <w:rPr>
+          <w:sz w:val="28"/>
+          <w:szCs w:val="28"/>
+        </w:rPr>
+        <w:t>rá mostrar os comentários dos usuários na aba de recomendações (Importante)</w:t>
+      </w:r>
+      <w:r>
+        <w:rPr>
+          <w:sz w:val="28"/>
+          <w:szCs w:val="28"/>
+        </w:rPr>
+        <w:t>.</w:t>
+      </w:r>
+    </w:p>
+    <w:p>
+      <w:pPr>
+        <w:numPr>
+          <w:ilvl w:val="0"/>
+          <w:numId w:val="12"/>
+        </w:numPr>
+        <w:rPr>
+          <w:rFonts w:cstheme="minorHAnsi"/>
+          <w:b/>
+          <w:bCs/>
+          <w:color w:val="000000" w:themeColor="text1"/>
+        </w:rPr>
+      </w:pPr>
+      <w:r>
+        <w:rPr>
+          <w:rFonts w:cstheme="minorHAnsi"/>
+          <w:b/>
+          <w:bCs/>
+          <w:color w:val="000000" w:themeColor="text1"/>
+          <w:sz w:val="28"/>
+          <w:szCs w:val="28"/>
+          <w14:shadow w14:blurRad="38100" w14:dist="19050" w14:dir="2700000" w14:sx="100000" w14:sy="100000" w14:kx="0" w14:ky="0" w14:algn="tl">
+            <w14:schemeClr w14:val="dk1">
+              <w14:alpha w14:val="60000"/>
+            </w14:schemeClr>
+          </w14:shadow>
+          <w14:textOutline w14:w="0" w14:cap="flat" w14:cmpd="sng" w14:algn="ctr">
+            <w14:noFill/>
+            <w14:prstDash w14:val="solid"/>
+            <w14:round/>
+          </w14:textOutline>
+        </w:rPr>
+        <w:t>Banco de dados</w:t>
+      </w:r>
+    </w:p>
+    <w:p>
+      <w:pPr>
+        <w:pStyle w:val="PargrafodaLista"/>
+        <w:jc w:val="both"/>
+        <w:rPr>
+          <w:sz w:val="28"/>
+          <w:szCs w:val="28"/>
+        </w:rPr>
+      </w:pPr>
+      <w:r>
+        <w:rPr>
+          <w:sz w:val="28"/>
+          <w:szCs w:val="28"/>
+        </w:rPr>
+        <w:t>O banco de dados deve armazenar o login dos usuários (importante)</w:t>
+      </w:r>
+      <w:r>
+        <w:rPr>
+          <w:sz w:val="28"/>
+          <w:szCs w:val="28"/>
+        </w:rPr>
+        <w:t>.</w:t>
+      </w:r>
+    </w:p>
+    <w:p>
+      <w:pPr>
+        <w:pStyle w:val="PargrafodaLista"/>
+        <w:rPr>
+          <w:sz w:val="28"/>
+          <w:szCs w:val="28"/>
+        </w:rPr>
+      </w:pPr>
+      <w:r>
+        <w:rPr>
+          <w:sz w:val="28"/>
+          <w:szCs w:val="28"/>
+        </w:rPr>
+        <w:t>o banco de dados deve armazenar</w:t>
+      </w:r>
+      <w:r>
+        <w:rPr>
+          <w:sz w:val="28"/>
+          <w:szCs w:val="28"/>
+        </w:rPr>
+        <w:t xml:space="preserve"> os filmes (Importante)</w:t>
+      </w:r>
+      <w:r>
+        <w:rPr>
+          <w:sz w:val="28"/>
+          <w:szCs w:val="28"/>
+        </w:rPr>
+        <w:t>.</w:t>
+      </w:r>
+    </w:p>
+    <w:p>
+      <w:pPr>
+        <w:pStyle w:val="PargrafodaLista"/>
+        <w:rPr>
+          <w:sz w:val="28"/>
+          <w:szCs w:val="28"/>
+        </w:rPr>
+      </w:pPr>
+      <w:r>
+        <w:rPr>
+          <w:sz w:val="28"/>
+          <w:szCs w:val="28"/>
+        </w:rPr>
+        <w:t xml:space="preserve">O banco de dados deve </w:t>
+      </w:r>
+      <w:r>
+        <w:rPr>
+          <w:sz w:val="28"/>
+          <w:szCs w:val="28"/>
+        </w:rPr>
+        <w:t xml:space="preserve">armazenar os comentários feitos </w:t>
+      </w:r>
+      <w:r>
+        <w:rPr>
+          <w:sz w:val="28"/>
+          <w:szCs w:val="28"/>
+        </w:rPr>
+        <w:t>pelos</w:t>
+      </w:r>
+      <w:r>
+        <w:rPr>
+          <w:sz w:val="28"/>
+          <w:szCs w:val="28"/>
+        </w:rPr>
+        <w:t xml:space="preserve"> </w:t>
+      </w:r>
+      <w:r>
+        <w:rPr>
+          <w:sz w:val="28"/>
+          <w:szCs w:val="28"/>
+        </w:rPr>
+        <w:t>usuários</w:t>
+      </w:r>
+      <w:r>
+        <w:rPr>
+          <w:sz w:val="28"/>
+          <w:szCs w:val="28"/>
+        </w:rPr>
+        <w:t xml:space="preserve"> (Essencial)</w:t>
+      </w:r>
+      <w:r>
+        <w:rPr>
+          <w:sz w:val="28"/>
+          <w:szCs w:val="28"/>
+        </w:rPr>
+        <w:t>.</w:t>
+      </w:r>
+    </w:p>
+    <w:p/>
+    <w:p/>
     <w:sectPr>
       <w:pgSz w:w="11906" w:h="16838"/>
       <w:pgMar w:top="1417" w:right="1701" w:bottom="1417" w:left="1701" w:header="708" w:footer="708" w:gutter="0"/>
@@ -173,9 +574,1314 @@
 <file path=word/numbering.xml><?xml version="1.0" encoding="utf-8"?>
 <w:numbering xmlns:wpc="http://schemas.microsoft.com/office/word/2010/wordprocessingCanvas" xmlns:cx="http://schemas.microsoft.com/office/drawing/2014/chartex" xmlns:cx1="http://schemas.microsoft.com/office/drawing/2015/9/8/chartex" xmlns:cx2="http://schemas.microsoft.com/office/drawing/2015/10/21/chartex" xmlns:cx3="http://schemas.microsoft.com/office/drawing/2016/5/9/chartex" xmlns:cx4="http://schemas.microsoft.com/office/drawing/2016/5/10/chartex" xmlns:cx5="http://schemas.microsoft.com/office/drawing/2016/5/11/chartex" xmlns:cx6="http://schemas.microsoft.com/office/drawing/2016/5/12/chartex" xmlns:cx7="http://schemas.microsoft.com/office/drawing/2016/5/13/chartex" xmlns:cx8="http://schemas.microsoft.com/office/drawing/2016/5/14/chartex" xmlns:mc="http://schemas.openxmlformats.org/markup-compatibility/2006" xmlns:aink="http://schemas.microsoft.com/office/drawing/2016/ink" xmlns:am3d="http://schemas.microsoft.com/office/drawing/2017/model3d" xmlns:o="urn:schemas-microsoft-com:office:office" xmlns:r="http://schemas.openxmlformats.org/officeDocument/2006/relationships" xmlns:m="http://schemas.openxmlformats.org/officeDocument/2006/math" xmlns:v="urn:schemas-microsoft-com:vml" xmlns:wp14="http://schemas.microsoft.com/office/word/2010/wordprocessingDrawing" xmlns:wp="http://schemas.openxmlformats.org/drawingml/2006/wordprocessingDrawing" xmlns:w10="urn:schemas-microsoft-com:office:word" xmlns:w="http://schemas.openxmlformats.org/wordprocessingml/2006/main" xmlns:w14="http://schemas.microsoft.com/office/word/2010/wordml" xmlns:w15="http://schemas.microsoft.com/office/word/2012/wordml" xmlns:w16cex="http://schemas.microsoft.com/office/word/2018/wordml/cex" xmlns:w16cid="http://schemas.microsoft.com/office/word/2016/wordml/cid" xmlns:w16="http://schemas.microsoft.com/office/word/2018/wordml" xmlns:w16sdtdh="http://schemas.microsoft.com/office/word/2020/wordml/sdtdatahash" xmlns:w16se="http://schemas.microsoft.com/office/word/2015/wordml/symex" xmlns:wpg="http://schemas.microsoft.com/office/word/2010/wordprocessingGroup" xmlns:wpi="http://schemas.microsoft.com/office/word/2010/wordprocessingInk" xmlns:wne="http://schemas.microsoft.com/office/word/2006/wordml" xmlns:wps="http://schemas.microsoft.com/office/word/2010/wordprocessingShape" mc:Ignorable="w14 w15 w16se w16cid w16 w16cex w16sdtdh wp14">
   <w:abstractNum w:abstractNumId="0" w15:restartNumberingAfterBreak="0">
+    <w:nsid w:val="0510677B"/>
+    <w:multiLevelType w:val="multilevel"/>
+    <w:tmpl w:val="1400AB84"/>
+    <w:lvl w:ilvl="0">
+      <w:start w:val="1"/>
+      <w:numFmt w:val="bullet"/>
+      <w:lvlText w:val=""/>
+      <w:lvlJc w:val="left"/>
+      <w:pPr>
+        <w:ind w:left="720" w:hanging="360"/>
+      </w:pPr>
+      <w:rPr>
+        <w:rFonts w:ascii="Wingdings" w:hAnsi="Wingdings" w:cs="OpenSymbol" w:hint="default"/>
+        <w:b w:val="0"/>
+        <w:bCs/>
+        <w:sz w:val="16"/>
+        <w:szCs w:val="22"/>
+      </w:rPr>
+    </w:lvl>
+    <w:lvl w:ilvl="1">
+      <w:start w:val="1"/>
+      <w:numFmt w:val="bullet"/>
+      <w:lvlText w:val=""/>
+      <w:lvlJc w:val="left"/>
+      <w:pPr>
+        <w:ind w:left="1440" w:hanging="360"/>
+      </w:pPr>
+      <w:rPr>
+        <w:rFonts w:ascii="Wingdings" w:hAnsi="Wingdings" w:cs="OpenSymbol" w:hint="default"/>
+      </w:rPr>
+    </w:lvl>
+    <w:lvl w:ilvl="2">
+      <w:start w:val="1"/>
+      <w:numFmt w:val="bullet"/>
+      <w:lvlText w:val=""/>
+      <w:lvlJc w:val="left"/>
+      <w:pPr>
+        <w:ind w:left="2160" w:hanging="360"/>
+      </w:pPr>
+      <w:rPr>
+        <w:rFonts w:ascii="Wingdings" w:hAnsi="Wingdings" w:cs="Wingdings" w:hint="default"/>
+        <w:sz w:val="28"/>
+      </w:rPr>
+    </w:lvl>
+    <w:lvl w:ilvl="3">
+      <w:start w:val="1"/>
+      <w:numFmt w:val="bullet"/>
+      <w:lvlText w:val=""/>
+      <w:lvlJc w:val="left"/>
+      <w:pPr>
+        <w:ind w:left="2880" w:hanging="360"/>
+      </w:pPr>
+      <w:rPr>
+        <w:rFonts w:ascii="Symbol" w:hAnsi="Symbol" w:cs="Symbol" w:hint="default"/>
+      </w:rPr>
+    </w:lvl>
+    <w:lvl w:ilvl="4">
+      <w:start w:val="1"/>
+      <w:numFmt w:val="bullet"/>
+      <w:lvlText w:val="o"/>
+      <w:lvlJc w:val="left"/>
+      <w:pPr>
+        <w:ind w:left="3600" w:hanging="360"/>
+      </w:pPr>
+      <w:rPr>
+        <w:rFonts w:ascii="Courier New" w:hAnsi="Courier New" w:cs="Courier New" w:hint="default"/>
+      </w:rPr>
+    </w:lvl>
+    <w:lvl w:ilvl="5">
+      <w:start w:val="1"/>
+      <w:numFmt w:val="bullet"/>
+      <w:lvlText w:val=""/>
+      <w:lvlJc w:val="left"/>
+      <w:pPr>
+        <w:ind w:left="4320" w:hanging="360"/>
+      </w:pPr>
+      <w:rPr>
+        <w:rFonts w:ascii="Wingdings" w:hAnsi="Wingdings" w:cs="Wingdings" w:hint="default"/>
+      </w:rPr>
+    </w:lvl>
+    <w:lvl w:ilvl="6">
+      <w:start w:val="1"/>
+      <w:numFmt w:val="bullet"/>
+      <w:lvlText w:val=""/>
+      <w:lvlJc w:val="left"/>
+      <w:pPr>
+        <w:ind w:left="5040" w:hanging="360"/>
+      </w:pPr>
+      <w:rPr>
+        <w:rFonts w:ascii="Symbol" w:hAnsi="Symbol" w:cs="Symbol" w:hint="default"/>
+      </w:rPr>
+    </w:lvl>
+    <w:lvl w:ilvl="7">
+      <w:start w:val="1"/>
+      <w:numFmt w:val="bullet"/>
+      <w:lvlText w:val="o"/>
+      <w:lvlJc w:val="left"/>
+      <w:pPr>
+        <w:ind w:left="5760" w:hanging="360"/>
+      </w:pPr>
+      <w:rPr>
+        <w:rFonts w:ascii="Courier New" w:hAnsi="Courier New" w:cs="Courier New" w:hint="default"/>
+      </w:rPr>
+    </w:lvl>
+    <w:lvl w:ilvl="8">
+      <w:start w:val="1"/>
+      <w:numFmt w:val="bullet"/>
+      <w:lvlText w:val=""/>
+      <w:lvlJc w:val="left"/>
+      <w:pPr>
+        <w:ind w:left="6480" w:hanging="360"/>
+      </w:pPr>
+      <w:rPr>
+        <w:rFonts w:ascii="Wingdings" w:hAnsi="Wingdings" w:cs="Wingdings" w:hint="default"/>
+      </w:rPr>
+    </w:lvl>
+  </w:abstractNum>
+  <w:abstractNum w:abstractNumId="1" w15:restartNumberingAfterBreak="0">
+    <w:nsid w:val="0B847024"/>
+    <w:multiLevelType w:val="multilevel"/>
+    <w:tmpl w:val="1400AB84"/>
+    <w:lvl w:ilvl="0">
+      <w:start w:val="1"/>
+      <w:numFmt w:val="bullet"/>
+      <w:lvlText w:val=""/>
+      <w:lvlJc w:val="left"/>
+      <w:pPr>
+        <w:ind w:left="720" w:hanging="360"/>
+      </w:pPr>
+      <w:rPr>
+        <w:rFonts w:ascii="Wingdings" w:hAnsi="Wingdings" w:cs="OpenSymbol" w:hint="default"/>
+        <w:b w:val="0"/>
+        <w:bCs/>
+        <w:sz w:val="16"/>
+        <w:szCs w:val="22"/>
+      </w:rPr>
+    </w:lvl>
+    <w:lvl w:ilvl="1">
+      <w:start w:val="1"/>
+      <w:numFmt w:val="bullet"/>
+      <w:lvlText w:val=""/>
+      <w:lvlJc w:val="left"/>
+      <w:pPr>
+        <w:ind w:left="1440" w:hanging="360"/>
+      </w:pPr>
+      <w:rPr>
+        <w:rFonts w:ascii="Wingdings" w:hAnsi="Wingdings" w:cs="OpenSymbol" w:hint="default"/>
+      </w:rPr>
+    </w:lvl>
+    <w:lvl w:ilvl="2">
+      <w:start w:val="1"/>
+      <w:numFmt w:val="bullet"/>
+      <w:lvlText w:val=""/>
+      <w:lvlJc w:val="left"/>
+      <w:pPr>
+        <w:ind w:left="2160" w:hanging="360"/>
+      </w:pPr>
+      <w:rPr>
+        <w:rFonts w:ascii="Wingdings" w:hAnsi="Wingdings" w:cs="Wingdings" w:hint="default"/>
+        <w:sz w:val="28"/>
+      </w:rPr>
+    </w:lvl>
+    <w:lvl w:ilvl="3">
+      <w:start w:val="1"/>
+      <w:numFmt w:val="bullet"/>
+      <w:lvlText w:val=""/>
+      <w:lvlJc w:val="left"/>
+      <w:pPr>
+        <w:ind w:left="2880" w:hanging="360"/>
+      </w:pPr>
+      <w:rPr>
+        <w:rFonts w:ascii="Symbol" w:hAnsi="Symbol" w:cs="Symbol" w:hint="default"/>
+      </w:rPr>
+    </w:lvl>
+    <w:lvl w:ilvl="4">
+      <w:start w:val="1"/>
+      <w:numFmt w:val="bullet"/>
+      <w:lvlText w:val="o"/>
+      <w:lvlJc w:val="left"/>
+      <w:pPr>
+        <w:ind w:left="3600" w:hanging="360"/>
+      </w:pPr>
+      <w:rPr>
+        <w:rFonts w:ascii="Courier New" w:hAnsi="Courier New" w:cs="Courier New" w:hint="default"/>
+      </w:rPr>
+    </w:lvl>
+    <w:lvl w:ilvl="5">
+      <w:start w:val="1"/>
+      <w:numFmt w:val="bullet"/>
+      <w:lvlText w:val=""/>
+      <w:lvlJc w:val="left"/>
+      <w:pPr>
+        <w:ind w:left="4320" w:hanging="360"/>
+      </w:pPr>
+      <w:rPr>
+        <w:rFonts w:ascii="Wingdings" w:hAnsi="Wingdings" w:cs="Wingdings" w:hint="default"/>
+      </w:rPr>
+    </w:lvl>
+    <w:lvl w:ilvl="6">
+      <w:start w:val="1"/>
+      <w:numFmt w:val="bullet"/>
+      <w:lvlText w:val=""/>
+      <w:lvlJc w:val="left"/>
+      <w:pPr>
+        <w:ind w:left="5040" w:hanging="360"/>
+      </w:pPr>
+      <w:rPr>
+        <w:rFonts w:ascii="Symbol" w:hAnsi="Symbol" w:cs="Symbol" w:hint="default"/>
+      </w:rPr>
+    </w:lvl>
+    <w:lvl w:ilvl="7">
+      <w:start w:val="1"/>
+      <w:numFmt w:val="bullet"/>
+      <w:lvlText w:val="o"/>
+      <w:lvlJc w:val="left"/>
+      <w:pPr>
+        <w:ind w:left="5760" w:hanging="360"/>
+      </w:pPr>
+      <w:rPr>
+        <w:rFonts w:ascii="Courier New" w:hAnsi="Courier New" w:cs="Courier New" w:hint="default"/>
+      </w:rPr>
+    </w:lvl>
+    <w:lvl w:ilvl="8">
+      <w:start w:val="1"/>
+      <w:numFmt w:val="bullet"/>
+      <w:lvlText w:val=""/>
+      <w:lvlJc w:val="left"/>
+      <w:pPr>
+        <w:ind w:left="6480" w:hanging="360"/>
+      </w:pPr>
+      <w:rPr>
+        <w:rFonts w:ascii="Wingdings" w:hAnsi="Wingdings" w:cs="Wingdings" w:hint="default"/>
+      </w:rPr>
+    </w:lvl>
+  </w:abstractNum>
+  <w:abstractNum w:abstractNumId="2" w15:restartNumberingAfterBreak="0">
+    <w:nsid w:val="13F002C1"/>
+    <w:multiLevelType w:val="multilevel"/>
+    <w:tmpl w:val="BF9093E2"/>
+    <w:lvl w:ilvl="0">
+      <w:start w:val="1"/>
+      <w:numFmt w:val="bullet"/>
+      <w:lvlText w:val=""/>
+      <w:lvlJc w:val="left"/>
+      <w:pPr>
+        <w:tabs>
+          <w:tab w:val="num" w:pos="1440"/>
+        </w:tabs>
+        <w:ind w:left="1440" w:hanging="360"/>
+      </w:pPr>
+      <w:rPr>
+        <w:rFonts w:ascii="Wingdings" w:hAnsi="Wingdings" w:cs="OpenSymbol" w:hint="default"/>
+      </w:rPr>
+    </w:lvl>
+    <w:lvl w:ilvl="1">
+      <w:start w:val="1"/>
+      <w:numFmt w:val="bullet"/>
+      <w:lvlText w:val=""/>
+      <w:lvlJc w:val="left"/>
+      <w:pPr>
+        <w:tabs>
+          <w:tab w:val="num" w:pos="1800"/>
+        </w:tabs>
+        <w:ind w:left="1800" w:hanging="360"/>
+      </w:pPr>
+      <w:rPr>
+        <w:rFonts w:ascii="Wingdings" w:hAnsi="Wingdings" w:cs="OpenSymbol" w:hint="default"/>
+      </w:rPr>
+    </w:lvl>
+    <w:lvl w:ilvl="2">
+      <w:start w:val="1"/>
+      <w:numFmt w:val="bullet"/>
+      <w:lvlText w:val=""/>
+      <w:lvlJc w:val="left"/>
+      <w:pPr>
+        <w:tabs>
+          <w:tab w:val="num" w:pos="2160"/>
+        </w:tabs>
+        <w:ind w:left="2160" w:hanging="360"/>
+      </w:pPr>
+      <w:rPr>
+        <w:rFonts w:ascii="Wingdings" w:hAnsi="Wingdings" w:cs="OpenSymbol" w:hint="default"/>
+      </w:rPr>
+    </w:lvl>
+    <w:lvl w:ilvl="3">
+      <w:start w:val="1"/>
+      <w:numFmt w:val="bullet"/>
+      <w:lvlText w:val=""/>
+      <w:lvlJc w:val="left"/>
+      <w:pPr>
+        <w:tabs>
+          <w:tab w:val="num" w:pos="2520"/>
+        </w:tabs>
+        <w:ind w:left="2520" w:hanging="360"/>
+      </w:pPr>
+      <w:rPr>
+        <w:rFonts w:ascii="Wingdings" w:hAnsi="Wingdings" w:cs="OpenSymbol" w:hint="default"/>
+      </w:rPr>
+    </w:lvl>
+    <w:lvl w:ilvl="4">
+      <w:start w:val="1"/>
+      <w:numFmt w:val="bullet"/>
+      <w:lvlText w:val=""/>
+      <w:lvlJc w:val="left"/>
+      <w:pPr>
+        <w:tabs>
+          <w:tab w:val="num" w:pos="2880"/>
+        </w:tabs>
+        <w:ind w:left="2880" w:hanging="360"/>
+      </w:pPr>
+      <w:rPr>
+        <w:rFonts w:ascii="Wingdings" w:hAnsi="Wingdings" w:cs="OpenSymbol" w:hint="default"/>
+      </w:rPr>
+    </w:lvl>
+    <w:lvl w:ilvl="5">
+      <w:start w:val="1"/>
+      <w:numFmt w:val="bullet"/>
+      <w:lvlText w:val=""/>
+      <w:lvlJc w:val="left"/>
+      <w:pPr>
+        <w:tabs>
+          <w:tab w:val="num" w:pos="3240"/>
+        </w:tabs>
+        <w:ind w:left="3240" w:hanging="360"/>
+      </w:pPr>
+      <w:rPr>
+        <w:rFonts w:ascii="Wingdings" w:hAnsi="Wingdings" w:cs="OpenSymbol" w:hint="default"/>
+      </w:rPr>
+    </w:lvl>
+    <w:lvl w:ilvl="6">
+      <w:start w:val="1"/>
+      <w:numFmt w:val="bullet"/>
+      <w:lvlText w:val=""/>
+      <w:lvlJc w:val="left"/>
+      <w:pPr>
+        <w:tabs>
+          <w:tab w:val="num" w:pos="3600"/>
+        </w:tabs>
+        <w:ind w:left="3600" w:hanging="360"/>
+      </w:pPr>
+      <w:rPr>
+        <w:rFonts w:ascii="Wingdings" w:hAnsi="Wingdings" w:cs="OpenSymbol" w:hint="default"/>
+      </w:rPr>
+    </w:lvl>
+    <w:lvl w:ilvl="7">
+      <w:start w:val="1"/>
+      <w:numFmt w:val="bullet"/>
+      <w:lvlText w:val=""/>
+      <w:lvlJc w:val="left"/>
+      <w:pPr>
+        <w:tabs>
+          <w:tab w:val="num" w:pos="3960"/>
+        </w:tabs>
+        <w:ind w:left="3960" w:hanging="360"/>
+      </w:pPr>
+      <w:rPr>
+        <w:rFonts w:ascii="Wingdings" w:hAnsi="Wingdings" w:cs="OpenSymbol" w:hint="default"/>
+      </w:rPr>
+    </w:lvl>
+    <w:lvl w:ilvl="8">
+      <w:start w:val="1"/>
+      <w:numFmt w:val="bullet"/>
+      <w:lvlText w:val=""/>
+      <w:lvlJc w:val="left"/>
+      <w:pPr>
+        <w:tabs>
+          <w:tab w:val="num" w:pos="4320"/>
+        </w:tabs>
+        <w:ind w:left="4320" w:hanging="360"/>
+      </w:pPr>
+      <w:rPr>
+        <w:rFonts w:ascii="Wingdings" w:hAnsi="Wingdings" w:cs="OpenSymbol" w:hint="default"/>
+      </w:rPr>
+    </w:lvl>
+  </w:abstractNum>
+  <w:abstractNum w:abstractNumId="3" w15:restartNumberingAfterBreak="0">
+    <w:nsid w:val="14DC6C2E"/>
+    <w:multiLevelType w:val="multilevel"/>
+    <w:tmpl w:val="53660B86"/>
+    <w:lvl w:ilvl="0">
+      <w:start w:val="1"/>
+      <w:numFmt w:val="bullet"/>
+      <w:lvlText w:val=""/>
+      <w:lvlJc w:val="left"/>
+      <w:pPr>
+        <w:ind w:left="720" w:hanging="360"/>
+      </w:pPr>
+      <w:rPr>
+        <w:rFonts w:ascii="Symbol" w:hAnsi="Symbol" w:hint="default"/>
+        <w:b/>
+        <w:sz w:val="36"/>
+      </w:rPr>
+    </w:lvl>
+    <w:lvl w:ilvl="1">
+      <w:start w:val="1"/>
+      <w:numFmt w:val="bullet"/>
+      <w:lvlText w:val=""/>
+      <w:lvlJc w:val="left"/>
+      <w:pPr>
+        <w:ind w:left="1440" w:hanging="360"/>
+      </w:pPr>
+      <w:rPr>
+        <w:rFonts w:ascii="Wingdings" w:hAnsi="Wingdings" w:cs="OpenSymbol" w:hint="default"/>
+      </w:rPr>
+    </w:lvl>
+    <w:lvl w:ilvl="2">
+      <w:start w:val="1"/>
+      <w:numFmt w:val="bullet"/>
+      <w:lvlText w:val=""/>
+      <w:lvlJc w:val="left"/>
+      <w:pPr>
+        <w:ind w:left="2160" w:hanging="360"/>
+      </w:pPr>
+      <w:rPr>
+        <w:rFonts w:ascii="Wingdings" w:hAnsi="Wingdings" w:cs="Wingdings" w:hint="default"/>
+        <w:sz w:val="28"/>
+      </w:rPr>
+    </w:lvl>
+    <w:lvl w:ilvl="3">
+      <w:start w:val="1"/>
+      <w:numFmt w:val="bullet"/>
+      <w:lvlText w:val=""/>
+      <w:lvlJc w:val="left"/>
+      <w:pPr>
+        <w:ind w:left="2880" w:hanging="360"/>
+      </w:pPr>
+      <w:rPr>
+        <w:rFonts w:ascii="Symbol" w:hAnsi="Symbol" w:cs="Symbol" w:hint="default"/>
+      </w:rPr>
+    </w:lvl>
+    <w:lvl w:ilvl="4">
+      <w:start w:val="1"/>
+      <w:numFmt w:val="bullet"/>
+      <w:lvlText w:val="o"/>
+      <w:lvlJc w:val="left"/>
+      <w:pPr>
+        <w:ind w:left="3600" w:hanging="360"/>
+      </w:pPr>
+      <w:rPr>
+        <w:rFonts w:ascii="Courier New" w:hAnsi="Courier New" w:cs="Courier New" w:hint="default"/>
+      </w:rPr>
+    </w:lvl>
+    <w:lvl w:ilvl="5">
+      <w:start w:val="1"/>
+      <w:numFmt w:val="bullet"/>
+      <w:lvlText w:val=""/>
+      <w:lvlJc w:val="left"/>
+      <w:pPr>
+        <w:ind w:left="4320" w:hanging="360"/>
+      </w:pPr>
+      <w:rPr>
+        <w:rFonts w:ascii="Wingdings" w:hAnsi="Wingdings" w:cs="Wingdings" w:hint="default"/>
+      </w:rPr>
+    </w:lvl>
+    <w:lvl w:ilvl="6">
+      <w:start w:val="1"/>
+      <w:numFmt w:val="bullet"/>
+      <w:lvlText w:val=""/>
+      <w:lvlJc w:val="left"/>
+      <w:pPr>
+        <w:ind w:left="5040" w:hanging="360"/>
+      </w:pPr>
+      <w:rPr>
+        <w:rFonts w:ascii="Symbol" w:hAnsi="Symbol" w:cs="Symbol" w:hint="default"/>
+      </w:rPr>
+    </w:lvl>
+    <w:lvl w:ilvl="7">
+      <w:start w:val="1"/>
+      <w:numFmt w:val="bullet"/>
+      <w:lvlText w:val="o"/>
+      <w:lvlJc w:val="left"/>
+      <w:pPr>
+        <w:ind w:left="5760" w:hanging="360"/>
+      </w:pPr>
+      <w:rPr>
+        <w:rFonts w:ascii="Courier New" w:hAnsi="Courier New" w:cs="Courier New" w:hint="default"/>
+      </w:rPr>
+    </w:lvl>
+    <w:lvl w:ilvl="8">
+      <w:start w:val="1"/>
+      <w:numFmt w:val="bullet"/>
+      <w:lvlText w:val=""/>
+      <w:lvlJc w:val="left"/>
+      <w:pPr>
+        <w:ind w:left="6480" w:hanging="360"/>
+      </w:pPr>
+      <w:rPr>
+        <w:rFonts w:ascii="Wingdings" w:hAnsi="Wingdings" w:cs="Wingdings" w:hint="default"/>
+      </w:rPr>
+    </w:lvl>
+  </w:abstractNum>
+  <w:abstractNum w:abstractNumId="4" w15:restartNumberingAfterBreak="0">
+    <w:nsid w:val="1EE32546"/>
+    <w:multiLevelType w:val="multilevel"/>
+    <w:tmpl w:val="53660B86"/>
+    <w:lvl w:ilvl="0">
+      <w:start w:val="1"/>
+      <w:numFmt w:val="bullet"/>
+      <w:lvlText w:val=""/>
+      <w:lvlJc w:val="left"/>
+      <w:pPr>
+        <w:ind w:left="720" w:hanging="360"/>
+      </w:pPr>
+      <w:rPr>
+        <w:rFonts w:ascii="Symbol" w:hAnsi="Symbol" w:hint="default"/>
+        <w:b/>
+        <w:sz w:val="36"/>
+      </w:rPr>
+    </w:lvl>
+    <w:lvl w:ilvl="1">
+      <w:start w:val="1"/>
+      <w:numFmt w:val="bullet"/>
+      <w:lvlText w:val=""/>
+      <w:lvlJc w:val="left"/>
+      <w:pPr>
+        <w:ind w:left="1440" w:hanging="360"/>
+      </w:pPr>
+      <w:rPr>
+        <w:rFonts w:ascii="Wingdings" w:hAnsi="Wingdings" w:cs="OpenSymbol" w:hint="default"/>
+      </w:rPr>
+    </w:lvl>
+    <w:lvl w:ilvl="2">
+      <w:start w:val="1"/>
+      <w:numFmt w:val="bullet"/>
+      <w:lvlText w:val=""/>
+      <w:lvlJc w:val="left"/>
+      <w:pPr>
+        <w:ind w:left="2160" w:hanging="360"/>
+      </w:pPr>
+      <w:rPr>
+        <w:rFonts w:ascii="Wingdings" w:hAnsi="Wingdings" w:cs="Wingdings" w:hint="default"/>
+        <w:sz w:val="28"/>
+      </w:rPr>
+    </w:lvl>
+    <w:lvl w:ilvl="3">
+      <w:start w:val="1"/>
+      <w:numFmt w:val="bullet"/>
+      <w:lvlText w:val=""/>
+      <w:lvlJc w:val="left"/>
+      <w:pPr>
+        <w:ind w:left="2880" w:hanging="360"/>
+      </w:pPr>
+      <w:rPr>
+        <w:rFonts w:ascii="Symbol" w:hAnsi="Symbol" w:cs="Symbol" w:hint="default"/>
+      </w:rPr>
+    </w:lvl>
+    <w:lvl w:ilvl="4">
+      <w:start w:val="1"/>
+      <w:numFmt w:val="bullet"/>
+      <w:lvlText w:val="o"/>
+      <w:lvlJc w:val="left"/>
+      <w:pPr>
+        <w:ind w:left="3600" w:hanging="360"/>
+      </w:pPr>
+      <w:rPr>
+        <w:rFonts w:ascii="Courier New" w:hAnsi="Courier New" w:cs="Courier New" w:hint="default"/>
+      </w:rPr>
+    </w:lvl>
+    <w:lvl w:ilvl="5">
+      <w:start w:val="1"/>
+      <w:numFmt w:val="bullet"/>
+      <w:lvlText w:val=""/>
+      <w:lvlJc w:val="left"/>
+      <w:pPr>
+        <w:ind w:left="4320" w:hanging="360"/>
+      </w:pPr>
+      <w:rPr>
+        <w:rFonts w:ascii="Wingdings" w:hAnsi="Wingdings" w:cs="Wingdings" w:hint="default"/>
+      </w:rPr>
+    </w:lvl>
+    <w:lvl w:ilvl="6">
+      <w:start w:val="1"/>
+      <w:numFmt w:val="bullet"/>
+      <w:lvlText w:val=""/>
+      <w:lvlJc w:val="left"/>
+      <w:pPr>
+        <w:ind w:left="5040" w:hanging="360"/>
+      </w:pPr>
+      <w:rPr>
+        <w:rFonts w:ascii="Symbol" w:hAnsi="Symbol" w:cs="Symbol" w:hint="default"/>
+      </w:rPr>
+    </w:lvl>
+    <w:lvl w:ilvl="7">
+      <w:start w:val="1"/>
+      <w:numFmt w:val="bullet"/>
+      <w:lvlText w:val="o"/>
+      <w:lvlJc w:val="left"/>
+      <w:pPr>
+        <w:ind w:left="5760" w:hanging="360"/>
+      </w:pPr>
+      <w:rPr>
+        <w:rFonts w:ascii="Courier New" w:hAnsi="Courier New" w:cs="Courier New" w:hint="default"/>
+      </w:rPr>
+    </w:lvl>
+    <w:lvl w:ilvl="8">
+      <w:start w:val="1"/>
+      <w:numFmt w:val="bullet"/>
+      <w:lvlText w:val=""/>
+      <w:lvlJc w:val="left"/>
+      <w:pPr>
+        <w:ind w:left="6480" w:hanging="360"/>
+      </w:pPr>
+      <w:rPr>
+        <w:rFonts w:ascii="Wingdings" w:hAnsi="Wingdings" w:cs="Wingdings" w:hint="default"/>
+      </w:rPr>
+    </w:lvl>
+  </w:abstractNum>
+  <w:abstractNum w:abstractNumId="5" w15:restartNumberingAfterBreak="0">
+    <w:nsid w:val="2A4E296A"/>
+    <w:multiLevelType w:val="multilevel"/>
+    <w:tmpl w:val="1400AB84"/>
+    <w:lvl w:ilvl="0">
+      <w:start w:val="1"/>
+      <w:numFmt w:val="bullet"/>
+      <w:lvlText w:val=""/>
+      <w:lvlJc w:val="left"/>
+      <w:pPr>
+        <w:ind w:left="720" w:hanging="360"/>
+      </w:pPr>
+      <w:rPr>
+        <w:rFonts w:ascii="Wingdings" w:hAnsi="Wingdings" w:cs="OpenSymbol" w:hint="default"/>
+        <w:b w:val="0"/>
+        <w:bCs/>
+        <w:sz w:val="16"/>
+        <w:szCs w:val="22"/>
+      </w:rPr>
+    </w:lvl>
+    <w:lvl w:ilvl="1">
+      <w:start w:val="1"/>
+      <w:numFmt w:val="bullet"/>
+      <w:lvlText w:val=""/>
+      <w:lvlJc w:val="left"/>
+      <w:pPr>
+        <w:ind w:left="1440" w:hanging="360"/>
+      </w:pPr>
+      <w:rPr>
+        <w:rFonts w:ascii="Wingdings" w:hAnsi="Wingdings" w:cs="OpenSymbol" w:hint="default"/>
+      </w:rPr>
+    </w:lvl>
+    <w:lvl w:ilvl="2">
+      <w:start w:val="1"/>
+      <w:numFmt w:val="bullet"/>
+      <w:lvlText w:val=""/>
+      <w:lvlJc w:val="left"/>
+      <w:pPr>
+        <w:ind w:left="2160" w:hanging="360"/>
+      </w:pPr>
+      <w:rPr>
+        <w:rFonts w:ascii="Wingdings" w:hAnsi="Wingdings" w:cs="Wingdings" w:hint="default"/>
+        <w:sz w:val="28"/>
+      </w:rPr>
+    </w:lvl>
+    <w:lvl w:ilvl="3">
+      <w:start w:val="1"/>
+      <w:numFmt w:val="bullet"/>
+      <w:lvlText w:val=""/>
+      <w:lvlJc w:val="left"/>
+      <w:pPr>
+        <w:ind w:left="2880" w:hanging="360"/>
+      </w:pPr>
+      <w:rPr>
+        <w:rFonts w:ascii="Symbol" w:hAnsi="Symbol" w:cs="Symbol" w:hint="default"/>
+      </w:rPr>
+    </w:lvl>
+    <w:lvl w:ilvl="4">
+      <w:start w:val="1"/>
+      <w:numFmt w:val="bullet"/>
+      <w:lvlText w:val="o"/>
+      <w:lvlJc w:val="left"/>
+      <w:pPr>
+        <w:ind w:left="3600" w:hanging="360"/>
+      </w:pPr>
+      <w:rPr>
+        <w:rFonts w:ascii="Courier New" w:hAnsi="Courier New" w:cs="Courier New" w:hint="default"/>
+      </w:rPr>
+    </w:lvl>
+    <w:lvl w:ilvl="5">
+      <w:start w:val="1"/>
+      <w:numFmt w:val="bullet"/>
+      <w:lvlText w:val=""/>
+      <w:lvlJc w:val="left"/>
+      <w:pPr>
+        <w:ind w:left="4320" w:hanging="360"/>
+      </w:pPr>
+      <w:rPr>
+        <w:rFonts w:ascii="Wingdings" w:hAnsi="Wingdings" w:cs="Wingdings" w:hint="default"/>
+      </w:rPr>
+    </w:lvl>
+    <w:lvl w:ilvl="6">
+      <w:start w:val="1"/>
+      <w:numFmt w:val="bullet"/>
+      <w:lvlText w:val=""/>
+      <w:lvlJc w:val="left"/>
+      <w:pPr>
+        <w:ind w:left="5040" w:hanging="360"/>
+      </w:pPr>
+      <w:rPr>
+        <w:rFonts w:ascii="Symbol" w:hAnsi="Symbol" w:cs="Symbol" w:hint="default"/>
+      </w:rPr>
+    </w:lvl>
+    <w:lvl w:ilvl="7">
+      <w:start w:val="1"/>
+      <w:numFmt w:val="bullet"/>
+      <w:lvlText w:val="o"/>
+      <w:lvlJc w:val="left"/>
+      <w:pPr>
+        <w:ind w:left="5760" w:hanging="360"/>
+      </w:pPr>
+      <w:rPr>
+        <w:rFonts w:ascii="Courier New" w:hAnsi="Courier New" w:cs="Courier New" w:hint="default"/>
+      </w:rPr>
+    </w:lvl>
+    <w:lvl w:ilvl="8">
+      <w:start w:val="1"/>
+      <w:numFmt w:val="bullet"/>
+      <w:lvlText w:val=""/>
+      <w:lvlJc w:val="left"/>
+      <w:pPr>
+        <w:ind w:left="6480" w:hanging="360"/>
+      </w:pPr>
+      <w:rPr>
+        <w:rFonts w:ascii="Wingdings" w:hAnsi="Wingdings" w:cs="Wingdings" w:hint="default"/>
+      </w:rPr>
+    </w:lvl>
+  </w:abstractNum>
+  <w:abstractNum w:abstractNumId="6" w15:restartNumberingAfterBreak="0">
+    <w:nsid w:val="2B592E67"/>
+    <w:multiLevelType w:val="hybridMultilevel"/>
+    <w:tmpl w:val="D090A130"/>
+    <w:lvl w:ilvl="0" w:tplc="04160001">
+      <w:start w:val="1"/>
+      <w:numFmt w:val="bullet"/>
+      <w:lvlText w:val=""/>
+      <w:lvlJc w:val="left"/>
+      <w:pPr>
+        <w:ind w:left="1800" w:hanging="360"/>
+      </w:pPr>
+      <w:rPr>
+        <w:rFonts w:ascii="Symbol" w:hAnsi="Symbol" w:hint="default"/>
+      </w:rPr>
+    </w:lvl>
+    <w:lvl w:ilvl="1" w:tplc="04160003" w:tentative="1">
+      <w:start w:val="1"/>
+      <w:numFmt w:val="bullet"/>
+      <w:lvlText w:val="o"/>
+      <w:lvlJc w:val="left"/>
+      <w:pPr>
+        <w:ind w:left="2520" w:hanging="360"/>
+      </w:pPr>
+      <w:rPr>
+        <w:rFonts w:ascii="Courier New" w:hAnsi="Courier New" w:cs="Courier New" w:hint="default"/>
+      </w:rPr>
+    </w:lvl>
+    <w:lvl w:ilvl="2" w:tplc="04160005" w:tentative="1">
+      <w:start w:val="1"/>
+      <w:numFmt w:val="bullet"/>
+      <w:lvlText w:val=""/>
+      <w:lvlJc w:val="left"/>
+      <w:pPr>
+        <w:ind w:left="3240" w:hanging="360"/>
+      </w:pPr>
+      <w:rPr>
+        <w:rFonts w:ascii="Wingdings" w:hAnsi="Wingdings" w:hint="default"/>
+      </w:rPr>
+    </w:lvl>
+    <w:lvl w:ilvl="3" w:tplc="04160001" w:tentative="1">
+      <w:start w:val="1"/>
+      <w:numFmt w:val="bullet"/>
+      <w:lvlText w:val=""/>
+      <w:lvlJc w:val="left"/>
+      <w:pPr>
+        <w:ind w:left="3960" w:hanging="360"/>
+      </w:pPr>
+      <w:rPr>
+        <w:rFonts w:ascii="Symbol" w:hAnsi="Symbol" w:hint="default"/>
+      </w:rPr>
+    </w:lvl>
+    <w:lvl w:ilvl="4" w:tplc="04160003" w:tentative="1">
+      <w:start w:val="1"/>
+      <w:numFmt w:val="bullet"/>
+      <w:lvlText w:val="o"/>
+      <w:lvlJc w:val="left"/>
+      <w:pPr>
+        <w:ind w:left="4680" w:hanging="360"/>
+      </w:pPr>
+      <w:rPr>
+        <w:rFonts w:ascii="Courier New" w:hAnsi="Courier New" w:cs="Courier New" w:hint="default"/>
+      </w:rPr>
+    </w:lvl>
+    <w:lvl w:ilvl="5" w:tplc="04160005" w:tentative="1">
+      <w:start w:val="1"/>
+      <w:numFmt w:val="bullet"/>
+      <w:lvlText w:val=""/>
+      <w:lvlJc w:val="left"/>
+      <w:pPr>
+        <w:ind w:left="5400" w:hanging="360"/>
+      </w:pPr>
+      <w:rPr>
+        <w:rFonts w:ascii="Wingdings" w:hAnsi="Wingdings" w:hint="default"/>
+      </w:rPr>
+    </w:lvl>
+    <w:lvl w:ilvl="6" w:tplc="04160001" w:tentative="1">
+      <w:start w:val="1"/>
+      <w:numFmt w:val="bullet"/>
+      <w:lvlText w:val=""/>
+      <w:lvlJc w:val="left"/>
+      <w:pPr>
+        <w:ind w:left="6120" w:hanging="360"/>
+      </w:pPr>
+      <w:rPr>
+        <w:rFonts w:ascii="Symbol" w:hAnsi="Symbol" w:hint="default"/>
+      </w:rPr>
+    </w:lvl>
+    <w:lvl w:ilvl="7" w:tplc="04160003" w:tentative="1">
+      <w:start w:val="1"/>
+      <w:numFmt w:val="bullet"/>
+      <w:lvlText w:val="o"/>
+      <w:lvlJc w:val="left"/>
+      <w:pPr>
+        <w:ind w:left="6840" w:hanging="360"/>
+      </w:pPr>
+      <w:rPr>
+        <w:rFonts w:ascii="Courier New" w:hAnsi="Courier New" w:cs="Courier New" w:hint="default"/>
+      </w:rPr>
+    </w:lvl>
+    <w:lvl w:ilvl="8" w:tplc="04160005" w:tentative="1">
+      <w:start w:val="1"/>
+      <w:numFmt w:val="bullet"/>
+      <w:lvlText w:val=""/>
+      <w:lvlJc w:val="left"/>
+      <w:pPr>
+        <w:ind w:left="7560" w:hanging="360"/>
+      </w:pPr>
+      <w:rPr>
+        <w:rFonts w:ascii="Wingdings" w:hAnsi="Wingdings" w:hint="default"/>
+      </w:rPr>
+    </w:lvl>
+  </w:abstractNum>
+  <w:abstractNum w:abstractNumId="7" w15:restartNumberingAfterBreak="0">
+    <w:nsid w:val="2CAF7624"/>
+    <w:multiLevelType w:val="multilevel"/>
+    <w:tmpl w:val="1400AB84"/>
+    <w:lvl w:ilvl="0">
+      <w:start w:val="1"/>
+      <w:numFmt w:val="bullet"/>
+      <w:lvlText w:val=""/>
+      <w:lvlJc w:val="left"/>
+      <w:pPr>
+        <w:ind w:left="720" w:hanging="360"/>
+      </w:pPr>
+      <w:rPr>
+        <w:rFonts w:ascii="Wingdings" w:hAnsi="Wingdings" w:cs="OpenSymbol" w:hint="default"/>
+        <w:b w:val="0"/>
+        <w:bCs/>
+        <w:sz w:val="16"/>
+        <w:szCs w:val="22"/>
+      </w:rPr>
+    </w:lvl>
+    <w:lvl w:ilvl="1">
+      <w:start w:val="1"/>
+      <w:numFmt w:val="bullet"/>
+      <w:lvlText w:val=""/>
+      <w:lvlJc w:val="left"/>
+      <w:pPr>
+        <w:ind w:left="1440" w:hanging="360"/>
+      </w:pPr>
+      <w:rPr>
+        <w:rFonts w:ascii="Wingdings" w:hAnsi="Wingdings" w:cs="OpenSymbol" w:hint="default"/>
+      </w:rPr>
+    </w:lvl>
+    <w:lvl w:ilvl="2">
+      <w:start w:val="1"/>
+      <w:numFmt w:val="bullet"/>
+      <w:lvlText w:val=""/>
+      <w:lvlJc w:val="left"/>
+      <w:pPr>
+        <w:ind w:left="2160" w:hanging="360"/>
+      </w:pPr>
+      <w:rPr>
+        <w:rFonts w:ascii="Wingdings" w:hAnsi="Wingdings" w:cs="Wingdings" w:hint="default"/>
+        <w:sz w:val="28"/>
+      </w:rPr>
+    </w:lvl>
+    <w:lvl w:ilvl="3">
+      <w:start w:val="1"/>
+      <w:numFmt w:val="bullet"/>
+      <w:lvlText w:val=""/>
+      <w:lvlJc w:val="left"/>
+      <w:pPr>
+        <w:ind w:left="2880" w:hanging="360"/>
+      </w:pPr>
+      <w:rPr>
+        <w:rFonts w:ascii="Symbol" w:hAnsi="Symbol" w:cs="Symbol" w:hint="default"/>
+      </w:rPr>
+    </w:lvl>
+    <w:lvl w:ilvl="4">
+      <w:start w:val="1"/>
+      <w:numFmt w:val="bullet"/>
+      <w:lvlText w:val="o"/>
+      <w:lvlJc w:val="left"/>
+      <w:pPr>
+        <w:ind w:left="3600" w:hanging="360"/>
+      </w:pPr>
+      <w:rPr>
+        <w:rFonts w:ascii="Courier New" w:hAnsi="Courier New" w:cs="Courier New" w:hint="default"/>
+      </w:rPr>
+    </w:lvl>
+    <w:lvl w:ilvl="5">
+      <w:start w:val="1"/>
+      <w:numFmt w:val="bullet"/>
+      <w:lvlText w:val=""/>
+      <w:lvlJc w:val="left"/>
+      <w:pPr>
+        <w:ind w:left="4320" w:hanging="360"/>
+      </w:pPr>
+      <w:rPr>
+        <w:rFonts w:ascii="Wingdings" w:hAnsi="Wingdings" w:cs="Wingdings" w:hint="default"/>
+      </w:rPr>
+    </w:lvl>
+    <w:lvl w:ilvl="6">
+      <w:start w:val="1"/>
+      <w:numFmt w:val="bullet"/>
+      <w:lvlText w:val=""/>
+      <w:lvlJc w:val="left"/>
+      <w:pPr>
+        <w:ind w:left="5040" w:hanging="360"/>
+      </w:pPr>
+      <w:rPr>
+        <w:rFonts w:ascii="Symbol" w:hAnsi="Symbol" w:cs="Symbol" w:hint="default"/>
+      </w:rPr>
+    </w:lvl>
+    <w:lvl w:ilvl="7">
+      <w:start w:val="1"/>
+      <w:numFmt w:val="bullet"/>
+      <w:lvlText w:val="o"/>
+      <w:lvlJc w:val="left"/>
+      <w:pPr>
+        <w:ind w:left="5760" w:hanging="360"/>
+      </w:pPr>
+      <w:rPr>
+        <w:rFonts w:ascii="Courier New" w:hAnsi="Courier New" w:cs="Courier New" w:hint="default"/>
+      </w:rPr>
+    </w:lvl>
+    <w:lvl w:ilvl="8">
+      <w:start w:val="1"/>
+      <w:numFmt w:val="bullet"/>
+      <w:lvlText w:val=""/>
+      <w:lvlJc w:val="left"/>
+      <w:pPr>
+        <w:ind w:left="6480" w:hanging="360"/>
+      </w:pPr>
+      <w:rPr>
+        <w:rFonts w:ascii="Wingdings" w:hAnsi="Wingdings" w:cs="Wingdings" w:hint="default"/>
+      </w:rPr>
+    </w:lvl>
+  </w:abstractNum>
+  <w:abstractNum w:abstractNumId="8" w15:restartNumberingAfterBreak="0">
+    <w:nsid w:val="4B2D348D"/>
+    <w:multiLevelType w:val="multilevel"/>
+    <w:tmpl w:val="916E9C0E"/>
+    <w:lvl w:ilvl="0">
+      <w:start w:val="1"/>
+      <w:numFmt w:val="bullet"/>
+      <w:lvlText w:val=""/>
+      <w:lvlJc w:val="left"/>
+      <w:pPr>
+        <w:ind w:left="720" w:hanging="360"/>
+      </w:pPr>
+      <w:rPr>
+        <w:rFonts w:ascii="Wingdings" w:hAnsi="Wingdings" w:cs="OpenSymbol" w:hint="default"/>
+        <w:b/>
+        <w:sz w:val="36"/>
+      </w:rPr>
+    </w:lvl>
+    <w:lvl w:ilvl="1">
+      <w:start w:val="1"/>
+      <w:numFmt w:val="bullet"/>
+      <w:lvlText w:val=""/>
+      <w:lvlJc w:val="left"/>
+      <w:pPr>
+        <w:ind w:left="1440" w:hanging="360"/>
+      </w:pPr>
+      <w:rPr>
+        <w:rFonts w:ascii="Wingdings" w:hAnsi="Wingdings" w:cs="OpenSymbol" w:hint="default"/>
+      </w:rPr>
+    </w:lvl>
+    <w:lvl w:ilvl="2">
+      <w:start w:val="1"/>
+      <w:numFmt w:val="bullet"/>
+      <w:lvlText w:val=""/>
+      <w:lvlJc w:val="left"/>
+      <w:pPr>
+        <w:ind w:left="2160" w:hanging="360"/>
+      </w:pPr>
+      <w:rPr>
+        <w:rFonts w:ascii="Wingdings" w:hAnsi="Wingdings" w:cs="Wingdings" w:hint="default"/>
+        <w:sz w:val="28"/>
+      </w:rPr>
+    </w:lvl>
+    <w:lvl w:ilvl="3">
+      <w:start w:val="1"/>
+      <w:numFmt w:val="bullet"/>
+      <w:lvlText w:val=""/>
+      <w:lvlJc w:val="left"/>
+      <w:pPr>
+        <w:ind w:left="2880" w:hanging="360"/>
+      </w:pPr>
+      <w:rPr>
+        <w:rFonts w:ascii="Symbol" w:hAnsi="Symbol" w:cs="Symbol" w:hint="default"/>
+      </w:rPr>
+    </w:lvl>
+    <w:lvl w:ilvl="4">
+      <w:start w:val="1"/>
+      <w:numFmt w:val="bullet"/>
+      <w:lvlText w:val="o"/>
+      <w:lvlJc w:val="left"/>
+      <w:pPr>
+        <w:ind w:left="3600" w:hanging="360"/>
+      </w:pPr>
+      <w:rPr>
+        <w:rFonts w:ascii="Courier New" w:hAnsi="Courier New" w:cs="Courier New" w:hint="default"/>
+      </w:rPr>
+    </w:lvl>
+    <w:lvl w:ilvl="5">
+      <w:start w:val="1"/>
+      <w:numFmt w:val="bullet"/>
+      <w:lvlText w:val=""/>
+      <w:lvlJc w:val="left"/>
+      <w:pPr>
+        <w:ind w:left="4320" w:hanging="360"/>
+      </w:pPr>
+      <w:rPr>
+        <w:rFonts w:ascii="Wingdings" w:hAnsi="Wingdings" w:cs="Wingdings" w:hint="default"/>
+      </w:rPr>
+    </w:lvl>
+    <w:lvl w:ilvl="6">
+      <w:start w:val="1"/>
+      <w:numFmt w:val="bullet"/>
+      <w:lvlText w:val=""/>
+      <w:lvlJc w:val="left"/>
+      <w:pPr>
+        <w:ind w:left="5040" w:hanging="360"/>
+      </w:pPr>
+      <w:rPr>
+        <w:rFonts w:ascii="Symbol" w:hAnsi="Symbol" w:cs="Symbol" w:hint="default"/>
+      </w:rPr>
+    </w:lvl>
+    <w:lvl w:ilvl="7">
+      <w:start w:val="1"/>
+      <w:numFmt w:val="bullet"/>
+      <w:lvlText w:val="o"/>
+      <w:lvlJc w:val="left"/>
+      <w:pPr>
+        <w:ind w:left="5760" w:hanging="360"/>
+      </w:pPr>
+      <w:rPr>
+        <w:rFonts w:ascii="Courier New" w:hAnsi="Courier New" w:cs="Courier New" w:hint="default"/>
+      </w:rPr>
+    </w:lvl>
+    <w:lvl w:ilvl="8">
+      <w:start w:val="1"/>
+      <w:numFmt w:val="bullet"/>
+      <w:lvlText w:val=""/>
+      <w:lvlJc w:val="left"/>
+      <w:pPr>
+        <w:ind w:left="6480" w:hanging="360"/>
+      </w:pPr>
+      <w:rPr>
+        <w:rFonts w:ascii="Wingdings" w:hAnsi="Wingdings" w:cs="Wingdings" w:hint="default"/>
+      </w:rPr>
+    </w:lvl>
+  </w:abstractNum>
+  <w:abstractNum w:abstractNumId="9" w15:restartNumberingAfterBreak="0">
+    <w:nsid w:val="4FB47B5D"/>
+    <w:multiLevelType w:val="multilevel"/>
+    <w:tmpl w:val="E46A57C4"/>
+    <w:lvl w:ilvl="0">
+      <w:start w:val="1"/>
+      <w:numFmt w:val="bullet"/>
+      <w:lvlText w:val=""/>
+      <w:lvlJc w:val="left"/>
+      <w:pPr>
+        <w:tabs>
+          <w:tab w:val="num" w:pos="360"/>
+        </w:tabs>
+        <w:ind w:left="360" w:hanging="360"/>
+      </w:pPr>
+      <w:rPr>
+        <w:rFonts w:ascii="Symbol" w:hAnsi="Symbol" w:cs="OpenSymbol" w:hint="default"/>
+      </w:rPr>
+    </w:lvl>
+    <w:lvl w:ilvl="1">
+      <w:start w:val="1"/>
+      <w:numFmt w:val="decimal"/>
+      <w:lvlText w:val="%2."/>
+      <w:lvlJc w:val="left"/>
+      <w:pPr>
+        <w:tabs>
+          <w:tab w:val="num" w:pos="720"/>
+        </w:tabs>
+        <w:ind w:left="720" w:hanging="360"/>
+      </w:pPr>
+    </w:lvl>
+    <w:lvl w:ilvl="2">
+      <w:start w:val="1"/>
+      <w:numFmt w:val="decimal"/>
+      <w:lvlText w:val="%3."/>
+      <w:lvlJc w:val="left"/>
+      <w:pPr>
+        <w:tabs>
+          <w:tab w:val="num" w:pos="1080"/>
+        </w:tabs>
+        <w:ind w:left="1080" w:hanging="360"/>
+      </w:pPr>
+    </w:lvl>
+    <w:lvl w:ilvl="3">
+      <w:start w:val="1"/>
+      <w:numFmt w:val="decimal"/>
+      <w:lvlText w:val="%4."/>
+      <w:lvlJc w:val="left"/>
+      <w:pPr>
+        <w:tabs>
+          <w:tab w:val="num" w:pos="1440"/>
+        </w:tabs>
+        <w:ind w:left="1440" w:hanging="360"/>
+      </w:pPr>
+    </w:lvl>
+    <w:lvl w:ilvl="4">
+      <w:start w:val="1"/>
+      <w:numFmt w:val="decimal"/>
+      <w:lvlText w:val="%5."/>
+      <w:lvlJc w:val="left"/>
+      <w:pPr>
+        <w:tabs>
+          <w:tab w:val="num" w:pos="1800"/>
+        </w:tabs>
+        <w:ind w:left="1800" w:hanging="360"/>
+      </w:pPr>
+    </w:lvl>
+    <w:lvl w:ilvl="5">
+      <w:start w:val="1"/>
+      <w:numFmt w:val="decimal"/>
+      <w:lvlText w:val="%6."/>
+      <w:lvlJc w:val="left"/>
+      <w:pPr>
+        <w:tabs>
+          <w:tab w:val="num" w:pos="2160"/>
+        </w:tabs>
+        <w:ind w:left="2160" w:hanging="360"/>
+      </w:pPr>
+    </w:lvl>
+    <w:lvl w:ilvl="6">
+      <w:start w:val="1"/>
+      <w:numFmt w:val="decimal"/>
+      <w:lvlText w:val="%7."/>
+      <w:lvlJc w:val="left"/>
+      <w:pPr>
+        <w:tabs>
+          <w:tab w:val="num" w:pos="2520"/>
+        </w:tabs>
+        <w:ind w:left="2520" w:hanging="360"/>
+      </w:pPr>
+    </w:lvl>
+    <w:lvl w:ilvl="7">
+      <w:start w:val="1"/>
+      <w:numFmt w:val="decimal"/>
+      <w:lvlText w:val="%8."/>
+      <w:lvlJc w:val="left"/>
+      <w:pPr>
+        <w:tabs>
+          <w:tab w:val="num" w:pos="2880"/>
+        </w:tabs>
+        <w:ind w:left="2880" w:hanging="360"/>
+      </w:pPr>
+    </w:lvl>
+    <w:lvl w:ilvl="8">
+      <w:start w:val="1"/>
+      <w:numFmt w:val="decimal"/>
+      <w:lvlText w:val="%9."/>
+      <w:lvlJc w:val="left"/>
+      <w:pPr>
+        <w:tabs>
+          <w:tab w:val="num" w:pos="3240"/>
+        </w:tabs>
+        <w:ind w:left="3240" w:hanging="360"/>
+      </w:pPr>
+    </w:lvl>
+  </w:abstractNum>
+  <w:abstractNum w:abstractNumId="10" w15:restartNumberingAfterBreak="0">
+    <w:nsid w:val="66B45E58"/>
+    <w:multiLevelType w:val="multilevel"/>
+    <w:tmpl w:val="53660B86"/>
+    <w:lvl w:ilvl="0">
+      <w:start w:val="1"/>
+      <w:numFmt w:val="bullet"/>
+      <w:lvlText w:val=""/>
+      <w:lvlJc w:val="left"/>
+      <w:pPr>
+        <w:ind w:left="720" w:hanging="360"/>
+      </w:pPr>
+      <w:rPr>
+        <w:rFonts w:ascii="Symbol" w:hAnsi="Symbol" w:hint="default"/>
+        <w:b/>
+        <w:sz w:val="36"/>
+      </w:rPr>
+    </w:lvl>
+    <w:lvl w:ilvl="1">
+      <w:start w:val="1"/>
+      <w:numFmt w:val="bullet"/>
+      <w:lvlText w:val=""/>
+      <w:lvlJc w:val="left"/>
+      <w:pPr>
+        <w:ind w:left="1440" w:hanging="360"/>
+      </w:pPr>
+      <w:rPr>
+        <w:rFonts w:ascii="Wingdings" w:hAnsi="Wingdings" w:cs="OpenSymbol" w:hint="default"/>
+      </w:rPr>
+    </w:lvl>
+    <w:lvl w:ilvl="2">
+      <w:start w:val="1"/>
+      <w:numFmt w:val="bullet"/>
+      <w:lvlText w:val=""/>
+      <w:lvlJc w:val="left"/>
+      <w:pPr>
+        <w:ind w:left="2160" w:hanging="360"/>
+      </w:pPr>
+      <w:rPr>
+        <w:rFonts w:ascii="Wingdings" w:hAnsi="Wingdings" w:cs="Wingdings" w:hint="default"/>
+        <w:sz w:val="28"/>
+      </w:rPr>
+    </w:lvl>
+    <w:lvl w:ilvl="3">
+      <w:start w:val="1"/>
+      <w:numFmt w:val="bullet"/>
+      <w:lvlText w:val=""/>
+      <w:lvlJc w:val="left"/>
+      <w:pPr>
+        <w:ind w:left="2880" w:hanging="360"/>
+      </w:pPr>
+      <w:rPr>
+        <w:rFonts w:ascii="Symbol" w:hAnsi="Symbol" w:cs="Symbol" w:hint="default"/>
+      </w:rPr>
+    </w:lvl>
+    <w:lvl w:ilvl="4">
+      <w:start w:val="1"/>
+      <w:numFmt w:val="bullet"/>
+      <w:lvlText w:val="o"/>
+      <w:lvlJc w:val="left"/>
+      <w:pPr>
+        <w:ind w:left="3600" w:hanging="360"/>
+      </w:pPr>
+      <w:rPr>
+        <w:rFonts w:ascii="Courier New" w:hAnsi="Courier New" w:cs="Courier New" w:hint="default"/>
+      </w:rPr>
+    </w:lvl>
+    <w:lvl w:ilvl="5">
+      <w:start w:val="1"/>
+      <w:numFmt w:val="bullet"/>
+      <w:lvlText w:val=""/>
+      <w:lvlJc w:val="left"/>
+      <w:pPr>
+        <w:ind w:left="4320" w:hanging="360"/>
+      </w:pPr>
+      <w:rPr>
+        <w:rFonts w:ascii="Wingdings" w:hAnsi="Wingdings" w:cs="Wingdings" w:hint="default"/>
+      </w:rPr>
+    </w:lvl>
+    <w:lvl w:ilvl="6">
+      <w:start w:val="1"/>
+      <w:numFmt w:val="bullet"/>
+      <w:lvlText w:val=""/>
+      <w:lvlJc w:val="left"/>
+      <w:pPr>
+        <w:ind w:left="5040" w:hanging="360"/>
+      </w:pPr>
+      <w:rPr>
+        <w:rFonts w:ascii="Symbol" w:hAnsi="Symbol" w:cs="Symbol" w:hint="default"/>
+      </w:rPr>
+    </w:lvl>
+    <w:lvl w:ilvl="7">
+      <w:start w:val="1"/>
+      <w:numFmt w:val="bullet"/>
+      <w:lvlText w:val="o"/>
+      <w:lvlJc w:val="left"/>
+      <w:pPr>
+        <w:ind w:left="5760" w:hanging="360"/>
+      </w:pPr>
+      <w:rPr>
+        <w:rFonts w:ascii="Courier New" w:hAnsi="Courier New" w:cs="Courier New" w:hint="default"/>
+      </w:rPr>
+    </w:lvl>
+    <w:lvl w:ilvl="8">
+      <w:start w:val="1"/>
+      <w:numFmt w:val="bullet"/>
+      <w:lvlText w:val=""/>
+      <w:lvlJc w:val="left"/>
+      <w:pPr>
+        <w:ind w:left="6480" w:hanging="360"/>
+      </w:pPr>
+      <w:rPr>
+        <w:rFonts w:ascii="Wingdings" w:hAnsi="Wingdings" w:cs="Wingdings" w:hint="default"/>
+      </w:rPr>
+    </w:lvl>
+  </w:abstractNum>
+  <w:abstractNum w:abstractNumId="11" w15:restartNumberingAfterBreak="0">
     <w:nsid w:val="7B5B17A2"/>
     <w:multiLevelType w:val="hybridMultilevel"/>
-    <w:tmpl w:val="A27286AE"/>
+    <w:tmpl w:val="0B368506"/>
     <w:lvl w:ilvl="0" w:tplc="4D5E698E">
       <w:start w:val="1"/>
       <w:numFmt w:val="decimal"/>
@@ -263,7 +1969,40 @@
     </w:lvl>
   </w:abstractNum>
   <w:num w:numId="1">
+    <w:abstractNumId w:val="11"/>
+  </w:num>
+  <w:num w:numId="2">
+    <w:abstractNumId w:val="8"/>
+  </w:num>
+  <w:num w:numId="3">
+    <w:abstractNumId w:val="2"/>
+  </w:num>
+  <w:num w:numId="4">
+    <w:abstractNumId w:val="6"/>
+  </w:num>
+  <w:num w:numId="5">
+    <w:abstractNumId w:val="4"/>
+  </w:num>
+  <w:num w:numId="6">
+    <w:abstractNumId w:val="10"/>
+  </w:num>
+  <w:num w:numId="7">
+    <w:abstractNumId w:val="9"/>
+  </w:num>
+  <w:num w:numId="8">
+    <w:abstractNumId w:val="3"/>
+  </w:num>
+  <w:num w:numId="9">
     <w:abstractNumId w:val="0"/>
+  </w:num>
+  <w:num w:numId="10">
+    <w:abstractNumId w:val="5"/>
+  </w:num>
+  <w:num w:numId="11">
+    <w:abstractNumId w:val="7"/>
+  </w:num>
+  <w:num w:numId="12">
+    <w:abstractNumId w:val="1"/>
   </w:num>
 </w:numbering>
 </file>

</xml_diff>